<commit_message>
streams saved to cassandra tables.
</commit_message>
<xml_diff>
--- a/docs/cassandra.docx
+++ b/docs/cassandra.docx
@@ -2521,6 +2521,1661 @@
     </w:p>
     <w:p>
       <w:pPr>
+        <w:rPr>
+          <w:b/>
+          <w:bCs/>
+          <w:sz w:val="32"/>
+          <w:szCs w:val="32"/>
+          <w:u w:val="single"/>
+        </w:rPr>
+      </w:pPr>
+      <w:r>
+        <w:rPr>
+          <w:b/>
+          <w:bCs/>
+          <w:sz w:val="32"/>
+          <w:szCs w:val="32"/>
+          <w:u w:val="single"/>
+        </w:rPr>
+        <w:t>CQLSH COMMANDS</w:t>
+      </w:r>
+    </w:p>
+    <w:p>
+      <w:pPr>
+        <w:pStyle w:val="ListParagraph"/>
+        <w:numPr>
+          <w:ilvl w:val="0"/>
+          <w:numId w:val="3"/>
+        </w:numPr>
+      </w:pPr>
+      <w:r>
+        <w:t>Show clusters</w:t>
+      </w:r>
+    </w:p>
+    <w:p>
+      <w:pPr>
+        <w:ind w:firstLine="720"/>
+        <w:rPr>
+          <w:b/>
+          <w:bCs/>
+        </w:rPr>
+      </w:pPr>
+      <w:r>
+        <w:rPr>
+          <w:b/>
+          <w:bCs/>
+        </w:rPr>
+        <w:t>cqlsh&gt;</w:t>
+      </w:r>
+      <w:r>
+        <w:rPr>
+          <w:b/>
+          <w:bCs/>
+        </w:rPr>
+        <w:t xml:space="preserve"> </w:t>
+      </w:r>
+      <w:r>
+        <w:rPr>
+          <w:b/>
+          <w:bCs/>
+        </w:rPr>
+        <w:t>desc cluster</w:t>
+      </w:r>
+    </w:p>
+    <w:p>
+      <w:r>
+        <w:t xml:space="preserve">       </w:t>
+      </w:r>
+      <w:r>
+        <w:tab/>
+        <w:t xml:space="preserve"> </w:t>
+      </w:r>
+      <w:r>
+        <w:rPr>
+          <w:noProof/>
+        </w:rPr>
+        <w:drawing>
+          <wp:inline distT="0" distB="0" distL="0" distR="0" wp14:anchorId="63A00FEE" wp14:editId="0E8FFAE6">
+            <wp:extent cx="2649855" cy="695325"/>
+            <wp:effectExtent l="0" t="0" r="0" b="9525"/>
+            <wp:docPr id="21" name="Picture 21"/>
+            <wp:cNvGraphicFramePr>
+              <a:graphicFrameLocks xmlns:a="http://schemas.openxmlformats.org/drawingml/2006/main" noChangeAspect="1"/>
+            </wp:cNvGraphicFramePr>
+            <a:graphic xmlns:a="http://schemas.openxmlformats.org/drawingml/2006/main">
+              <a:graphicData uri="http://schemas.openxmlformats.org/drawingml/2006/picture">
+                <pic:pic xmlns:pic="http://schemas.openxmlformats.org/drawingml/2006/picture">
+                  <pic:nvPicPr>
+                    <pic:cNvPr id="1" name=""/>
+                    <pic:cNvPicPr/>
+                  </pic:nvPicPr>
+                  <pic:blipFill>
+                    <a:blip r:embed="rId23"/>
+                    <a:stretch>
+                      <a:fillRect/>
+                    </a:stretch>
+                  </pic:blipFill>
+                  <pic:spPr>
+                    <a:xfrm>
+                      <a:off x="0" y="0"/>
+                      <a:ext cx="2649855" cy="695325"/>
+                    </a:xfrm>
+                    <a:prstGeom prst="rect">
+                      <a:avLst/>
+                    </a:prstGeom>
+                  </pic:spPr>
+                </pic:pic>
+              </a:graphicData>
+            </a:graphic>
+          </wp:inline>
+        </w:drawing>
+      </w:r>
+    </w:p>
+    <w:p>
+      <w:pPr>
+        <w:pStyle w:val="ListParagraph"/>
+        <w:numPr>
+          <w:ilvl w:val="0"/>
+          <w:numId w:val="3"/>
+        </w:numPr>
+      </w:pPr>
+      <w:r>
+        <w:t>Show keyspaces</w:t>
+      </w:r>
+    </w:p>
+    <w:p>
+      <w:pPr>
+        <w:pStyle w:val="ListParagraph"/>
+        <w:rPr>
+          <w:b/>
+          <w:bCs/>
+        </w:rPr>
+      </w:pPr>
+      <w:r>
+        <w:rPr>
+          <w:b/>
+          <w:bCs/>
+        </w:rPr>
+        <w:t>cqlsh&gt; desc keyspaces</w:t>
+      </w:r>
+    </w:p>
+    <w:p>
+      <w:pPr>
+        <w:pStyle w:val="ListParagraph"/>
+        <w:rPr>
+          <w:b/>
+          <w:bCs/>
+        </w:rPr>
+      </w:pPr>
+      <w:r>
+        <w:rPr>
+          <w:noProof/>
+        </w:rPr>
+        <w:drawing>
+          <wp:inline distT="0" distB="0" distL="0" distR="0" wp14:anchorId="44991070" wp14:editId="3F186C15">
+            <wp:extent cx="5943600" cy="670560"/>
+            <wp:effectExtent l="0" t="0" r="0" b="0"/>
+            <wp:docPr id="22" name="Picture 22"/>
+            <wp:cNvGraphicFramePr>
+              <a:graphicFrameLocks xmlns:a="http://schemas.openxmlformats.org/drawingml/2006/main" noChangeAspect="1"/>
+            </wp:cNvGraphicFramePr>
+            <a:graphic xmlns:a="http://schemas.openxmlformats.org/drawingml/2006/main">
+              <a:graphicData uri="http://schemas.openxmlformats.org/drawingml/2006/picture">
+                <pic:pic xmlns:pic="http://schemas.openxmlformats.org/drawingml/2006/picture">
+                  <pic:nvPicPr>
+                    <pic:cNvPr id="1" name=""/>
+                    <pic:cNvPicPr/>
+                  </pic:nvPicPr>
+                  <pic:blipFill>
+                    <a:blip r:embed="rId24"/>
+                    <a:stretch>
+                      <a:fillRect/>
+                    </a:stretch>
+                  </pic:blipFill>
+                  <pic:spPr>
+                    <a:xfrm>
+                      <a:off x="0" y="0"/>
+                      <a:ext cx="5943600" cy="670560"/>
+                    </a:xfrm>
+                    <a:prstGeom prst="rect">
+                      <a:avLst/>
+                    </a:prstGeom>
+                  </pic:spPr>
+                </pic:pic>
+              </a:graphicData>
+            </a:graphic>
+          </wp:inline>
+        </w:drawing>
+      </w:r>
+    </w:p>
+    <w:p>
+      <w:pPr>
+        <w:pStyle w:val="ListParagraph"/>
+        <w:numPr>
+          <w:ilvl w:val="0"/>
+          <w:numId w:val="3"/>
+        </w:numPr>
+      </w:pPr>
+      <w:r>
+        <w:t>Show tables</w:t>
+      </w:r>
+    </w:p>
+    <w:p>
+      <w:pPr>
+        <w:pStyle w:val="ListParagraph"/>
+        <w:rPr>
+          <w:b/>
+          <w:bCs/>
+        </w:rPr>
+      </w:pPr>
+      <w:r>
+        <w:rPr>
+          <w:b/>
+          <w:bCs/>
+        </w:rPr>
+        <w:t>cqlsh&gt; desc tables</w:t>
+      </w:r>
+    </w:p>
+    <w:p>
+      <w:pPr>
+        <w:pStyle w:val="ListParagraph"/>
+        <w:rPr>
+          <w:b/>
+          <w:bCs/>
+        </w:rPr>
+      </w:pPr>
+      <w:r>
+        <w:rPr>
+          <w:noProof/>
+        </w:rPr>
+        <w:drawing>
+          <wp:inline distT="0" distB="0" distL="0" distR="0" wp14:anchorId="26F741D7" wp14:editId="76A59145">
+            <wp:extent cx="5191125" cy="1000125"/>
+            <wp:effectExtent l="0" t="0" r="9525" b="9525"/>
+            <wp:docPr id="23" name="Picture 23"/>
+            <wp:cNvGraphicFramePr>
+              <a:graphicFrameLocks xmlns:a="http://schemas.openxmlformats.org/drawingml/2006/main" noChangeAspect="1"/>
+            </wp:cNvGraphicFramePr>
+            <a:graphic xmlns:a="http://schemas.openxmlformats.org/drawingml/2006/main">
+              <a:graphicData uri="http://schemas.openxmlformats.org/drawingml/2006/picture">
+                <pic:pic xmlns:pic="http://schemas.openxmlformats.org/drawingml/2006/picture">
+                  <pic:nvPicPr>
+                    <pic:cNvPr id="1" name=""/>
+                    <pic:cNvPicPr/>
+                  </pic:nvPicPr>
+                  <pic:blipFill>
+                    <a:blip r:embed="rId25"/>
+                    <a:stretch>
+                      <a:fillRect/>
+                    </a:stretch>
+                  </pic:blipFill>
+                  <pic:spPr>
+                    <a:xfrm>
+                      <a:off x="0" y="0"/>
+                      <a:ext cx="5191125" cy="1000125"/>
+                    </a:xfrm>
+                    <a:prstGeom prst="rect">
+                      <a:avLst/>
+                    </a:prstGeom>
+                  </pic:spPr>
+                </pic:pic>
+              </a:graphicData>
+            </a:graphic>
+          </wp:inline>
+        </w:drawing>
+      </w:r>
+    </w:p>
+    <w:p>
+      <w:pPr>
+        <w:pStyle w:val="ListParagraph"/>
+        <w:numPr>
+          <w:ilvl w:val="0"/>
+          <w:numId w:val="3"/>
+        </w:numPr>
+      </w:pPr>
+      <w:r>
+        <w:t>Run select queries</w:t>
+      </w:r>
+    </w:p>
+    <w:p>
+      <w:pPr>
+        <w:pStyle w:val="ListParagraph"/>
+      </w:pPr>
+      <w:r>
+        <w:lastRenderedPageBreak/>
+        <w:t>cqlsh&gt; select * from lambda.stream_visitors_by_product;</w:t>
+      </w:r>
+    </w:p>
+    <w:p>
+      <w:pPr>
+        <w:pStyle w:val="ListParagraph"/>
+      </w:pPr>
+      <w:r>
+        <w:rPr>
+          <w:noProof/>
+        </w:rPr>
+        <w:drawing>
+          <wp:inline distT="0" distB="0" distL="0" distR="0" wp14:anchorId="48C2FECC" wp14:editId="7BB5C653">
+            <wp:extent cx="5010150" cy="733425"/>
+            <wp:effectExtent l="0" t="0" r="0" b="9525"/>
+            <wp:docPr id="24" name="Picture 24"/>
+            <wp:cNvGraphicFramePr>
+              <a:graphicFrameLocks xmlns:a="http://schemas.openxmlformats.org/drawingml/2006/main" noChangeAspect="1"/>
+            </wp:cNvGraphicFramePr>
+            <a:graphic xmlns:a="http://schemas.openxmlformats.org/drawingml/2006/main">
+              <a:graphicData uri="http://schemas.openxmlformats.org/drawingml/2006/picture">
+                <pic:pic xmlns:pic="http://schemas.openxmlformats.org/drawingml/2006/picture">
+                  <pic:nvPicPr>
+                    <pic:cNvPr id="1" name=""/>
+                    <pic:cNvPicPr/>
+                  </pic:nvPicPr>
+                  <pic:blipFill>
+                    <a:blip r:embed="rId26"/>
+                    <a:stretch>
+                      <a:fillRect/>
+                    </a:stretch>
+                  </pic:blipFill>
+                  <pic:spPr>
+                    <a:xfrm>
+                      <a:off x="0" y="0"/>
+                      <a:ext cx="5010150" cy="733425"/>
+                    </a:xfrm>
+                    <a:prstGeom prst="rect">
+                      <a:avLst/>
+                    </a:prstGeom>
+                  </pic:spPr>
+                </pic:pic>
+              </a:graphicData>
+            </a:graphic>
+          </wp:inline>
+        </w:drawing>
+      </w:r>
+    </w:p>
+    <w:p>
+      <w:pPr>
+        <w:pStyle w:val="ListParagraph"/>
+      </w:pPr>
+    </w:p>
+    <w:p>
+      <w:pPr>
+        <w:pStyle w:val="ListParagraph"/>
+      </w:pPr>
+      <w:r>
+        <w:t>Sample</w:t>
+      </w:r>
+    </w:p>
+    <w:p>
+      <w:pPr>
+        <w:pBdr>
+          <w:top w:val="single" w:sz="6" w:space="15" w:color="CCCCCC"/>
+          <w:left w:val="single" w:sz="48" w:space="15" w:color="E8E8E8"/>
+          <w:bottom w:val="single" w:sz="6" w:space="15" w:color="CCCCCC"/>
+          <w:right w:val="single" w:sz="6" w:space="15" w:color="CCCCCC"/>
+        </w:pBdr>
+        <w:shd w:val="clear" w:color="auto" w:fill="F8F8F8"/>
+        <w:tabs>
+          <w:tab w:val="left" w:pos="916"/>
+          <w:tab w:val="left" w:pos="1832"/>
+          <w:tab w:val="left" w:pos="2748"/>
+          <w:tab w:val="left" w:pos="3664"/>
+          <w:tab w:val="left" w:pos="4580"/>
+          <w:tab w:val="left" w:pos="5496"/>
+          <w:tab w:val="left" w:pos="6412"/>
+          <w:tab w:val="left" w:pos="7328"/>
+          <w:tab w:val="left" w:pos="8244"/>
+          <w:tab w:val="left" w:pos="9160"/>
+          <w:tab w:val="left" w:pos="10076"/>
+          <w:tab w:val="left" w:pos="10992"/>
+          <w:tab w:val="left" w:pos="11908"/>
+          <w:tab w:val="left" w:pos="12824"/>
+          <w:tab w:val="left" w:pos="13740"/>
+          <w:tab w:val="left" w:pos="14656"/>
+        </w:tabs>
+        <w:wordWrap w:val="0"/>
+        <w:spacing w:before="150" w:after="150" w:line="240" w:lineRule="auto"/>
+        <w:rPr>
+          <w:rFonts w:ascii="Courier New" w:eastAsia="Times New Roman" w:hAnsi="Courier New" w:cs="Courier New"/>
+          <w:color w:val="323232"/>
+          <w:sz w:val="23"/>
+          <w:szCs w:val="23"/>
+        </w:rPr>
+      </w:pPr>
+      <w:r>
+        <w:rPr>
+          <w:rFonts w:ascii="Courier New" w:eastAsia="Times New Roman" w:hAnsi="Courier New" w:cs="Courier New"/>
+          <w:color w:val="323232"/>
+          <w:sz w:val="23"/>
+          <w:szCs w:val="23"/>
+        </w:rPr>
+        <w:t>cqlsh&gt; CREATE KEYSPACE test WITH replication = {'class': 'SimpleStrategy', 'replication_factor': 1 };</w:t>
+      </w:r>
+    </w:p>
+    <w:p>
+      <w:pPr>
+        <w:pBdr>
+          <w:top w:val="single" w:sz="6" w:space="15" w:color="CCCCCC"/>
+          <w:left w:val="single" w:sz="48" w:space="15" w:color="E8E8E8"/>
+          <w:bottom w:val="single" w:sz="6" w:space="15" w:color="CCCCCC"/>
+          <w:right w:val="single" w:sz="6" w:space="15" w:color="CCCCCC"/>
+        </w:pBdr>
+        <w:shd w:val="clear" w:color="auto" w:fill="F8F8F8"/>
+        <w:tabs>
+          <w:tab w:val="left" w:pos="916"/>
+          <w:tab w:val="left" w:pos="1832"/>
+          <w:tab w:val="left" w:pos="2748"/>
+          <w:tab w:val="left" w:pos="3664"/>
+          <w:tab w:val="left" w:pos="4580"/>
+          <w:tab w:val="left" w:pos="5496"/>
+          <w:tab w:val="left" w:pos="6412"/>
+          <w:tab w:val="left" w:pos="7328"/>
+          <w:tab w:val="left" w:pos="8244"/>
+          <w:tab w:val="left" w:pos="9160"/>
+          <w:tab w:val="left" w:pos="10076"/>
+          <w:tab w:val="left" w:pos="10992"/>
+          <w:tab w:val="left" w:pos="11908"/>
+          <w:tab w:val="left" w:pos="12824"/>
+          <w:tab w:val="left" w:pos="13740"/>
+          <w:tab w:val="left" w:pos="14656"/>
+        </w:tabs>
+        <w:wordWrap w:val="0"/>
+        <w:spacing w:before="150" w:after="150" w:line="240" w:lineRule="auto"/>
+        <w:rPr>
+          <w:rFonts w:ascii="Courier New" w:eastAsia="Times New Roman" w:hAnsi="Courier New" w:cs="Courier New"/>
+          <w:color w:val="323232"/>
+          <w:sz w:val="23"/>
+          <w:szCs w:val="23"/>
+        </w:rPr>
+      </w:pPr>
+      <w:r>
+        <w:rPr>
+          <w:rFonts w:ascii="Courier New" w:eastAsia="Times New Roman" w:hAnsi="Courier New" w:cs="Courier New"/>
+          <w:color w:val="323232"/>
+          <w:sz w:val="23"/>
+          <w:szCs w:val="23"/>
+        </w:rPr>
+        <w:t>cqlsh&gt; USE "test";</w:t>
+      </w:r>
+    </w:p>
+    <w:p>
+      <w:pPr>
+        <w:pBdr>
+          <w:top w:val="single" w:sz="6" w:space="15" w:color="CCCCCC"/>
+          <w:left w:val="single" w:sz="48" w:space="15" w:color="E8E8E8"/>
+          <w:bottom w:val="single" w:sz="6" w:space="15" w:color="CCCCCC"/>
+          <w:right w:val="single" w:sz="6" w:space="15" w:color="CCCCCC"/>
+        </w:pBdr>
+        <w:shd w:val="clear" w:color="auto" w:fill="F8F8F8"/>
+        <w:tabs>
+          <w:tab w:val="left" w:pos="916"/>
+          <w:tab w:val="left" w:pos="1832"/>
+          <w:tab w:val="left" w:pos="2748"/>
+          <w:tab w:val="left" w:pos="3664"/>
+          <w:tab w:val="left" w:pos="4580"/>
+          <w:tab w:val="left" w:pos="5496"/>
+          <w:tab w:val="left" w:pos="6412"/>
+          <w:tab w:val="left" w:pos="7328"/>
+          <w:tab w:val="left" w:pos="8244"/>
+          <w:tab w:val="left" w:pos="9160"/>
+          <w:tab w:val="left" w:pos="10076"/>
+          <w:tab w:val="left" w:pos="10992"/>
+          <w:tab w:val="left" w:pos="11908"/>
+          <w:tab w:val="left" w:pos="12824"/>
+          <w:tab w:val="left" w:pos="13740"/>
+          <w:tab w:val="left" w:pos="14656"/>
+        </w:tabs>
+        <w:wordWrap w:val="0"/>
+        <w:spacing w:before="150" w:after="150" w:line="240" w:lineRule="auto"/>
+        <w:rPr>
+          <w:rFonts w:ascii="Courier New" w:eastAsia="Times New Roman" w:hAnsi="Courier New" w:cs="Courier New"/>
+          <w:color w:val="323232"/>
+          <w:sz w:val="23"/>
+          <w:szCs w:val="23"/>
+        </w:rPr>
+      </w:pPr>
+      <w:r>
+        <w:rPr>
+          <w:rFonts w:ascii="Courier New" w:eastAsia="Times New Roman" w:hAnsi="Courier New" w:cs="Courier New"/>
+          <w:color w:val="323232"/>
+          <w:sz w:val="23"/>
+          <w:szCs w:val="23"/>
+        </w:rPr>
+        <w:t>cqlsh:test&gt; CREATE TABLE my_table(key text PRIMARY KEY, value int);</w:t>
+      </w:r>
+    </w:p>
+    <w:p>
+      <w:pPr>
+        <w:pBdr>
+          <w:top w:val="single" w:sz="6" w:space="15" w:color="CCCCCC"/>
+          <w:left w:val="single" w:sz="48" w:space="15" w:color="E8E8E8"/>
+          <w:bottom w:val="single" w:sz="6" w:space="15" w:color="CCCCCC"/>
+          <w:right w:val="single" w:sz="6" w:space="15" w:color="CCCCCC"/>
+        </w:pBdr>
+        <w:shd w:val="clear" w:color="auto" w:fill="F8F8F8"/>
+        <w:tabs>
+          <w:tab w:val="left" w:pos="916"/>
+          <w:tab w:val="left" w:pos="1832"/>
+          <w:tab w:val="left" w:pos="2748"/>
+          <w:tab w:val="left" w:pos="3664"/>
+          <w:tab w:val="left" w:pos="4580"/>
+          <w:tab w:val="left" w:pos="5496"/>
+          <w:tab w:val="left" w:pos="6412"/>
+          <w:tab w:val="left" w:pos="7328"/>
+          <w:tab w:val="left" w:pos="8244"/>
+          <w:tab w:val="left" w:pos="9160"/>
+          <w:tab w:val="left" w:pos="10076"/>
+          <w:tab w:val="left" w:pos="10992"/>
+          <w:tab w:val="left" w:pos="11908"/>
+          <w:tab w:val="left" w:pos="12824"/>
+          <w:tab w:val="left" w:pos="13740"/>
+          <w:tab w:val="left" w:pos="14656"/>
+        </w:tabs>
+        <w:wordWrap w:val="0"/>
+        <w:spacing w:before="150" w:after="150" w:line="240" w:lineRule="auto"/>
+        <w:rPr>
+          <w:rFonts w:ascii="Courier New" w:eastAsia="Times New Roman" w:hAnsi="Courier New" w:cs="Courier New"/>
+          <w:color w:val="323232"/>
+          <w:sz w:val="23"/>
+          <w:szCs w:val="23"/>
+        </w:rPr>
+      </w:pPr>
+      <w:r>
+        <w:rPr>
+          <w:rFonts w:ascii="Courier New" w:eastAsia="Times New Roman" w:hAnsi="Courier New" w:cs="Courier New"/>
+          <w:color w:val="323232"/>
+          <w:sz w:val="23"/>
+          <w:szCs w:val="23"/>
+        </w:rPr>
+        <w:t>cqlsh:test&gt; INSERT INTO my_table(key, value) VALUES ('key1', 1);</w:t>
+      </w:r>
+    </w:p>
+    <w:p>
+      <w:pPr>
+        <w:pBdr>
+          <w:top w:val="single" w:sz="6" w:space="15" w:color="CCCCCC"/>
+          <w:left w:val="single" w:sz="48" w:space="15" w:color="E8E8E8"/>
+          <w:bottom w:val="single" w:sz="6" w:space="15" w:color="CCCCCC"/>
+          <w:right w:val="single" w:sz="6" w:space="15" w:color="CCCCCC"/>
+        </w:pBdr>
+        <w:shd w:val="clear" w:color="auto" w:fill="F8F8F8"/>
+        <w:tabs>
+          <w:tab w:val="left" w:pos="916"/>
+          <w:tab w:val="left" w:pos="1832"/>
+          <w:tab w:val="left" w:pos="2748"/>
+          <w:tab w:val="left" w:pos="3664"/>
+          <w:tab w:val="left" w:pos="4580"/>
+          <w:tab w:val="left" w:pos="5496"/>
+          <w:tab w:val="left" w:pos="6412"/>
+          <w:tab w:val="left" w:pos="7328"/>
+          <w:tab w:val="left" w:pos="8244"/>
+          <w:tab w:val="left" w:pos="9160"/>
+          <w:tab w:val="left" w:pos="10076"/>
+          <w:tab w:val="left" w:pos="10992"/>
+          <w:tab w:val="left" w:pos="11908"/>
+          <w:tab w:val="left" w:pos="12824"/>
+          <w:tab w:val="left" w:pos="13740"/>
+          <w:tab w:val="left" w:pos="14656"/>
+        </w:tabs>
+        <w:wordWrap w:val="0"/>
+        <w:spacing w:before="150" w:after="150" w:line="240" w:lineRule="auto"/>
+        <w:rPr>
+          <w:rFonts w:ascii="Courier New" w:eastAsia="Times New Roman" w:hAnsi="Courier New" w:cs="Courier New"/>
+          <w:color w:val="323232"/>
+          <w:sz w:val="23"/>
+          <w:szCs w:val="23"/>
+        </w:rPr>
+      </w:pPr>
+      <w:r>
+        <w:rPr>
+          <w:rFonts w:ascii="Courier New" w:eastAsia="Times New Roman" w:hAnsi="Courier New" w:cs="Courier New"/>
+          <w:color w:val="323232"/>
+          <w:sz w:val="23"/>
+          <w:szCs w:val="23"/>
+        </w:rPr>
+        <w:t>cqlsh:test&gt; INSERT INTO my_table(key, value) VALUES ('key2', 2);</w:t>
+      </w:r>
+    </w:p>
+    <w:p>
+      <w:pPr>
+        <w:pBdr>
+          <w:top w:val="single" w:sz="6" w:space="15" w:color="CCCCCC"/>
+          <w:left w:val="single" w:sz="48" w:space="15" w:color="E8E8E8"/>
+          <w:bottom w:val="single" w:sz="6" w:space="15" w:color="CCCCCC"/>
+          <w:right w:val="single" w:sz="6" w:space="15" w:color="CCCCCC"/>
+        </w:pBdr>
+        <w:shd w:val="clear" w:color="auto" w:fill="F8F8F8"/>
+        <w:tabs>
+          <w:tab w:val="left" w:pos="916"/>
+          <w:tab w:val="left" w:pos="1832"/>
+          <w:tab w:val="left" w:pos="2748"/>
+          <w:tab w:val="left" w:pos="3664"/>
+          <w:tab w:val="left" w:pos="4580"/>
+          <w:tab w:val="left" w:pos="5496"/>
+          <w:tab w:val="left" w:pos="6412"/>
+          <w:tab w:val="left" w:pos="7328"/>
+          <w:tab w:val="left" w:pos="8244"/>
+          <w:tab w:val="left" w:pos="9160"/>
+          <w:tab w:val="left" w:pos="10076"/>
+          <w:tab w:val="left" w:pos="10992"/>
+          <w:tab w:val="left" w:pos="11908"/>
+          <w:tab w:val="left" w:pos="12824"/>
+          <w:tab w:val="left" w:pos="13740"/>
+          <w:tab w:val="left" w:pos="14656"/>
+        </w:tabs>
+        <w:wordWrap w:val="0"/>
+        <w:spacing w:before="150" w:after="150" w:line="240" w:lineRule="auto"/>
+        <w:rPr>
+          <w:rFonts w:ascii="Courier New" w:eastAsia="Times New Roman" w:hAnsi="Courier New" w:cs="Courier New"/>
+          <w:color w:val="323232"/>
+          <w:sz w:val="23"/>
+          <w:szCs w:val="23"/>
+        </w:rPr>
+      </w:pPr>
+      <w:r>
+        <w:rPr>
+          <w:rFonts w:ascii="Courier New" w:eastAsia="Times New Roman" w:hAnsi="Courier New" w:cs="Courier New"/>
+          <w:color w:val="323232"/>
+          <w:sz w:val="23"/>
+          <w:szCs w:val="23"/>
+        </w:rPr>
+        <w:t>cqlsh:test&gt; SELECT * from my_table;</w:t>
+      </w:r>
+    </w:p>
+    <w:p/>
+    <w:p>
+      <w:pPr>
+        <w:rPr>
+          <w:b/>
+          <w:bCs/>
+          <w:sz w:val="32"/>
+          <w:szCs w:val="32"/>
+          <w:u w:val="single"/>
+        </w:rPr>
+      </w:pPr>
+      <w:r>
+        <w:rPr>
+          <w:b/>
+          <w:bCs/>
+          <w:sz w:val="32"/>
+          <w:szCs w:val="32"/>
+          <w:u w:val="single"/>
+        </w:rPr>
+        <w:t>CQLSH COMMANDS</w:t>
+      </w:r>
+    </w:p>
+    <w:p>
+      <w:pPr>
+        <w:spacing w:after="0"/>
+      </w:pPr>
+      <w:r>
+        <w:t>1.</w:t>
+      </w:r>
+      <w:r>
+        <w:t xml:space="preserve">Create </w:t>
+      </w:r>
+      <w:r>
+        <w:t>keyspace</w:t>
+      </w:r>
+    </w:p>
+    <w:p>
+      <w:pPr>
+        <w:spacing w:after="0"/>
+        <w:rPr>
+          <w:b/>
+          <w:bCs/>
+        </w:rPr>
+      </w:pPr>
+      <w:r>
+        <w:rPr>
+          <w:b/>
+          <w:bCs/>
+        </w:rPr>
+        <w:t>CREATE KEYSPACE lambda WITH replication ={'class':'SimpleStrategy','replication_factor':1};</w:t>
+      </w:r>
+    </w:p>
+    <w:p>
+      <w:pPr>
+        <w:spacing w:after="0"/>
+      </w:pPr>
+    </w:p>
+    <w:p>
+      <w:pPr>
+        <w:spacing w:after="0"/>
+      </w:pPr>
+      <w:r>
+        <w:t>2</w:t>
+      </w:r>
+      <w:r>
+        <w:t>.Create table</w:t>
+      </w:r>
+    </w:p>
+    <w:p>
+      <w:pPr>
+        <w:spacing w:after="0"/>
+      </w:pPr>
+      <w:r>
+        <w:t xml:space="preserve">       Note: </w:t>
+      </w:r>
+    </w:p>
+    <w:p>
+      <w:pPr>
+        <w:spacing w:after="0"/>
+        <w:ind w:left="720"/>
+      </w:pPr>
+      <w:r>
+        <w:t>1.Primary key consists of 2 columns (composite key)</w:t>
+      </w:r>
+    </w:p>
+    <w:p>
+      <w:pPr>
+        <w:spacing w:after="0"/>
+        <w:ind w:left="720"/>
+      </w:pPr>
+      <w:r>
+        <w:t>Product, timestamp_hour</w:t>
+      </w:r>
+    </w:p>
+    <w:p>
+      <w:pPr>
+        <w:pStyle w:val="ListParagraph"/>
+        <w:numPr>
+          <w:ilvl w:val="0"/>
+          <w:numId w:val="1"/>
+        </w:numPr>
+        <w:spacing w:after="0"/>
+        <w:ind w:left="2160"/>
+      </w:pPr>
+      <w:r>
+        <w:rPr>
+          <w:i/>
+          <w:iCs/>
+        </w:rPr>
+        <w:t>Product</w:t>
+      </w:r>
+      <w:r>
+        <w:t xml:space="preserve"> key is used to partition the data.</w:t>
+      </w:r>
+    </w:p>
+    <w:p>
+      <w:pPr>
+        <w:pStyle w:val="ListParagraph"/>
+        <w:numPr>
+          <w:ilvl w:val="0"/>
+          <w:numId w:val="1"/>
+        </w:numPr>
+        <w:spacing w:after="0"/>
+        <w:ind w:left="2160"/>
+      </w:pPr>
+      <w:r>
+        <w:t xml:space="preserve">Data is further grouped by and sorted by using the remaining columns known as clustering keys </w:t>
+      </w:r>
+      <w:r>
+        <w:rPr>
+          <w:i/>
+          <w:iCs/>
+        </w:rPr>
+        <w:t>(timestamp_hour</w:t>
+      </w:r>
+      <w:r>
+        <w:t>)</w:t>
+      </w:r>
+    </w:p>
+    <w:p>
+      <w:pPr>
+        <w:spacing w:after="0"/>
+        <w:ind w:left="720" w:firstLine="720"/>
+      </w:pPr>
+    </w:p>
+    <w:p>
+      <w:pPr>
+        <w:spacing w:after="0"/>
+        <w:ind w:left="720"/>
+      </w:pPr>
+      <w:r>
+        <w:t>2.clustering order makes sure that we get the latest records</w:t>
+      </w:r>
+    </w:p>
+    <w:p>
+      <w:pPr>
+        <w:spacing w:after="0"/>
+      </w:pPr>
+    </w:p>
+    <w:p>
+      <w:pPr>
+        <w:spacing w:after="0"/>
+        <w:ind w:left="720"/>
+        <w:rPr>
+          <w:b/>
+          <w:bCs/>
+        </w:rPr>
+      </w:pPr>
+      <w:r>
+        <w:rPr>
+          <w:b/>
+          <w:bCs/>
+        </w:rPr>
+        <w:t>%cassandra</w:t>
+      </w:r>
+    </w:p>
+    <w:p>
+      <w:pPr>
+        <w:spacing w:after="0"/>
+        <w:ind w:left="720"/>
+        <w:rPr>
+          <w:b/>
+          <w:bCs/>
+        </w:rPr>
+      </w:pPr>
+      <w:r>
+        <w:rPr>
+          <w:b/>
+          <w:bCs/>
+        </w:rPr>
+        <w:t>CREATE TABLE lambda.stream_activity_by_product (</w:t>
+      </w:r>
+    </w:p>
+    <w:p>
+      <w:pPr>
+        <w:spacing w:after="0"/>
+        <w:ind w:left="720"/>
+        <w:rPr>
+          <w:b/>
+          <w:bCs/>
+        </w:rPr>
+      </w:pPr>
+      <w:r>
+        <w:rPr>
+          <w:b/>
+          <w:bCs/>
+        </w:rPr>
+        <w:t xml:space="preserve">    product text,</w:t>
+      </w:r>
+    </w:p>
+    <w:p>
+      <w:pPr>
+        <w:spacing w:after="0"/>
+        <w:ind w:left="720"/>
+        <w:rPr>
+          <w:b/>
+          <w:bCs/>
+        </w:rPr>
+      </w:pPr>
+      <w:r>
+        <w:rPr>
+          <w:b/>
+          <w:bCs/>
+        </w:rPr>
+        <w:t xml:space="preserve">    timestamp_hour bigint,</w:t>
+      </w:r>
+    </w:p>
+    <w:p>
+      <w:pPr>
+        <w:spacing w:after="0"/>
+        <w:ind w:left="720"/>
+        <w:rPr>
+          <w:b/>
+          <w:bCs/>
+        </w:rPr>
+      </w:pPr>
+      <w:r>
+        <w:rPr>
+          <w:b/>
+          <w:bCs/>
+        </w:rPr>
+        <w:t xml:space="preserve">    purchase_count bigint,</w:t>
+      </w:r>
+    </w:p>
+    <w:p>
+      <w:pPr>
+        <w:spacing w:after="0"/>
+        <w:ind w:left="720"/>
+        <w:rPr>
+          <w:b/>
+          <w:bCs/>
+        </w:rPr>
+      </w:pPr>
+      <w:r>
+        <w:rPr>
+          <w:b/>
+          <w:bCs/>
+        </w:rPr>
+        <w:t xml:space="preserve">    add_to_cart_count bigint,</w:t>
+      </w:r>
+    </w:p>
+    <w:p>
+      <w:pPr>
+        <w:spacing w:after="0"/>
+        <w:ind w:left="720"/>
+        <w:rPr>
+          <w:b/>
+          <w:bCs/>
+        </w:rPr>
+      </w:pPr>
+      <w:r>
+        <w:rPr>
+          <w:b/>
+          <w:bCs/>
+        </w:rPr>
+        <w:t xml:space="preserve">    page_view_count bigint,</w:t>
+      </w:r>
+    </w:p>
+    <w:p>
+      <w:pPr>
+        <w:spacing w:after="0"/>
+        <w:ind w:left="720"/>
+        <w:rPr>
+          <w:b/>
+          <w:bCs/>
+        </w:rPr>
+      </w:pPr>
+      <w:r>
+        <w:rPr>
+          <w:b/>
+          <w:bCs/>
+        </w:rPr>
+        <w:t xml:space="preserve">    PRIMARY KEY (product,timestamp_hour)</w:t>
+      </w:r>
+    </w:p>
+    <w:p>
+      <w:pPr>
+        <w:spacing w:after="0"/>
+        <w:ind w:left="720"/>
+        <w:rPr>
+          <w:b/>
+          <w:bCs/>
+        </w:rPr>
+      </w:pPr>
+      <w:r>
+        <w:rPr>
+          <w:b/>
+          <w:bCs/>
+        </w:rPr>
+        <w:lastRenderedPageBreak/>
+        <w:t xml:space="preserve">    ) WITH CLUSTERING ORDER BY (timestamp_hour DESC);</w:t>
+      </w:r>
+    </w:p>
+    <w:p>
+      <w:pPr>
+        <w:spacing w:after="0"/>
+        <w:rPr>
+          <w:b/>
+          <w:bCs/>
+        </w:rPr>
+      </w:pPr>
+    </w:p>
+    <w:p>
+      <w:pPr>
+        <w:spacing w:after="0"/>
+        <w:rPr>
+          <w:b/>
+          <w:bCs/>
+        </w:rPr>
+      </w:pPr>
+      <w:r>
+        <w:rPr>
+          <w:noProof/>
+        </w:rPr>
+        <w:drawing>
+          <wp:inline distT="0" distB="0" distL="0" distR="0" wp14:anchorId="046BCEAC" wp14:editId="36E43E21">
+            <wp:extent cx="5943600" cy="2327910"/>
+            <wp:effectExtent l="0" t="0" r="0" b="0"/>
+            <wp:docPr id="17" name="Picture 17"/>
+            <wp:cNvGraphicFramePr>
+              <a:graphicFrameLocks xmlns:a="http://schemas.openxmlformats.org/drawingml/2006/main" noChangeAspect="1"/>
+            </wp:cNvGraphicFramePr>
+            <a:graphic xmlns:a="http://schemas.openxmlformats.org/drawingml/2006/main">
+              <a:graphicData uri="http://schemas.openxmlformats.org/drawingml/2006/picture">
+                <pic:pic xmlns:pic="http://schemas.openxmlformats.org/drawingml/2006/picture">
+                  <pic:nvPicPr>
+                    <pic:cNvPr id="1" name=""/>
+                    <pic:cNvPicPr/>
+                  </pic:nvPicPr>
+                  <pic:blipFill>
+                    <a:blip r:embed="rId15"/>
+                    <a:stretch>
+                      <a:fillRect/>
+                    </a:stretch>
+                  </pic:blipFill>
+                  <pic:spPr>
+                    <a:xfrm>
+                      <a:off x="0" y="0"/>
+                      <a:ext cx="5943600" cy="2327910"/>
+                    </a:xfrm>
+                    <a:prstGeom prst="rect">
+                      <a:avLst/>
+                    </a:prstGeom>
+                  </pic:spPr>
+                </pic:pic>
+              </a:graphicData>
+            </a:graphic>
+          </wp:inline>
+        </w:drawing>
+      </w:r>
+    </w:p>
+    <w:p>
+      <w:pPr>
+        <w:spacing w:after="0"/>
+        <w:ind w:left="720"/>
+        <w:rPr>
+          <w:b/>
+          <w:bCs/>
+        </w:rPr>
+      </w:pPr>
+      <w:r>
+        <w:rPr>
+          <w:b/>
+          <w:bCs/>
+        </w:rPr>
+        <w:t>%cassandra</w:t>
+      </w:r>
+    </w:p>
+    <w:p>
+      <w:pPr>
+        <w:spacing w:after="0"/>
+        <w:ind w:left="720"/>
+        <w:rPr>
+          <w:b/>
+          <w:bCs/>
+        </w:rPr>
+      </w:pPr>
+      <w:r>
+        <w:rPr>
+          <w:b/>
+          <w:bCs/>
+        </w:rPr>
+        <w:t>CREATE TABLE lambda.stream_visitors_by_product (</w:t>
+      </w:r>
+    </w:p>
+    <w:p>
+      <w:pPr>
+        <w:spacing w:after="0"/>
+        <w:ind w:left="720"/>
+        <w:rPr>
+          <w:b/>
+          <w:bCs/>
+        </w:rPr>
+      </w:pPr>
+      <w:r>
+        <w:rPr>
+          <w:b/>
+          <w:bCs/>
+        </w:rPr>
+        <w:t xml:space="preserve">         product text,</w:t>
+      </w:r>
+    </w:p>
+    <w:p>
+      <w:pPr>
+        <w:spacing w:after="0"/>
+        <w:ind w:left="720"/>
+        <w:rPr>
+          <w:b/>
+          <w:bCs/>
+        </w:rPr>
+      </w:pPr>
+      <w:r>
+        <w:rPr>
+          <w:b/>
+          <w:bCs/>
+        </w:rPr>
+        <w:t xml:space="preserve">         timestamp_hour bigint,</w:t>
+      </w:r>
+    </w:p>
+    <w:p>
+      <w:pPr>
+        <w:spacing w:after="0"/>
+        <w:ind w:left="720"/>
+        <w:rPr>
+          <w:b/>
+          <w:bCs/>
+        </w:rPr>
+      </w:pPr>
+      <w:r>
+        <w:rPr>
+          <w:b/>
+          <w:bCs/>
+        </w:rPr>
+        <w:t xml:space="preserve">         unique_visitors bigint,</w:t>
+      </w:r>
+    </w:p>
+    <w:p>
+      <w:pPr>
+        <w:spacing w:after="0"/>
+        <w:ind w:left="720"/>
+        <w:rPr>
+          <w:b/>
+          <w:bCs/>
+        </w:rPr>
+      </w:pPr>
+      <w:r>
+        <w:rPr>
+          <w:b/>
+          <w:bCs/>
+        </w:rPr>
+        <w:t xml:space="preserve">         PRIMARY KEY (product, timestamp_hour)</w:t>
+      </w:r>
+    </w:p>
+    <w:p>
+      <w:pPr>
+        <w:spacing w:after="0"/>
+        <w:ind w:left="720"/>
+        <w:rPr>
+          <w:b/>
+          <w:bCs/>
+        </w:rPr>
+      </w:pPr>
+      <w:r>
+        <w:rPr>
+          <w:b/>
+          <w:bCs/>
+        </w:rPr>
+        <w:t>) WITH CLUSTERING ORDER BY (timestamp_hour DESC);</w:t>
+      </w:r>
+    </w:p>
+    <w:p>
+      <w:pPr>
+        <w:spacing w:after="0"/>
+        <w:ind w:left="720"/>
+        <w:rPr>
+          <w:b/>
+          <w:bCs/>
+        </w:rPr>
+      </w:pPr>
+    </w:p>
+    <w:p>
+      <w:pPr>
+        <w:spacing w:after="0"/>
+        <w:ind w:left="720"/>
+        <w:rPr>
+          <w:b/>
+          <w:bCs/>
+        </w:rPr>
+      </w:pPr>
+      <w:r>
+        <w:rPr>
+          <w:b/>
+          <w:bCs/>
+        </w:rPr>
+        <w:t>CREATE TABLE lambda.batch_activity_by_product (</w:t>
+      </w:r>
+    </w:p>
+    <w:p>
+      <w:pPr>
+        <w:spacing w:after="0"/>
+        <w:ind w:left="720"/>
+        <w:rPr>
+          <w:b/>
+          <w:bCs/>
+        </w:rPr>
+      </w:pPr>
+      <w:r>
+        <w:rPr>
+          <w:b/>
+          <w:bCs/>
+        </w:rPr>
+        <w:t xml:space="preserve">         product text,</w:t>
+      </w:r>
+    </w:p>
+    <w:p>
+      <w:pPr>
+        <w:spacing w:after="0"/>
+        <w:ind w:left="720"/>
+        <w:rPr>
+          <w:b/>
+          <w:bCs/>
+        </w:rPr>
+      </w:pPr>
+      <w:r>
+        <w:rPr>
+          <w:b/>
+          <w:bCs/>
+        </w:rPr>
+        <w:t xml:space="preserve">         timestamp_hour bigint,</w:t>
+      </w:r>
+    </w:p>
+    <w:p>
+      <w:pPr>
+        <w:spacing w:after="0"/>
+        <w:ind w:left="720"/>
+        <w:rPr>
+          <w:b/>
+          <w:bCs/>
+        </w:rPr>
+      </w:pPr>
+      <w:r>
+        <w:rPr>
+          <w:b/>
+          <w:bCs/>
+        </w:rPr>
+        <w:t xml:space="preserve">         purchase_count bigint,</w:t>
+      </w:r>
+    </w:p>
+    <w:p>
+      <w:pPr>
+        <w:spacing w:after="0"/>
+        <w:ind w:left="720"/>
+        <w:rPr>
+          <w:b/>
+          <w:bCs/>
+        </w:rPr>
+      </w:pPr>
+      <w:r>
+        <w:rPr>
+          <w:b/>
+          <w:bCs/>
+        </w:rPr>
+        <w:t xml:space="preserve">         add_to_cart_count bigint,</w:t>
+      </w:r>
+    </w:p>
+    <w:p>
+      <w:pPr>
+        <w:spacing w:after="0"/>
+        <w:ind w:left="720"/>
+        <w:rPr>
+          <w:b/>
+          <w:bCs/>
+        </w:rPr>
+      </w:pPr>
+      <w:r>
+        <w:rPr>
+          <w:b/>
+          <w:bCs/>
+        </w:rPr>
+        <w:t xml:space="preserve">         page_view_count bigint,</w:t>
+      </w:r>
+    </w:p>
+    <w:p>
+      <w:pPr>
+        <w:spacing w:after="0"/>
+        <w:ind w:left="720"/>
+        <w:rPr>
+          <w:b/>
+          <w:bCs/>
+        </w:rPr>
+      </w:pPr>
+      <w:r>
+        <w:rPr>
+          <w:b/>
+          <w:bCs/>
+        </w:rPr>
+        <w:t xml:space="preserve">         PRIMARY KEY (product, timestamp_hour)</w:t>
+      </w:r>
+    </w:p>
+    <w:p>
+      <w:pPr>
+        <w:spacing w:after="0"/>
+        <w:ind w:left="720"/>
+        <w:rPr>
+          <w:b/>
+          <w:bCs/>
+        </w:rPr>
+      </w:pPr>
+      <w:r>
+        <w:rPr>
+          <w:b/>
+          <w:bCs/>
+        </w:rPr>
+        <w:t>) WITH CLUSTERING ORDER BY (timestamp_hour DESC);</w:t>
+      </w:r>
+    </w:p>
+    <w:p>
+      <w:pPr>
+        <w:spacing w:after="0"/>
+        <w:ind w:left="720"/>
+        <w:rPr>
+          <w:b/>
+          <w:bCs/>
+        </w:rPr>
+      </w:pPr>
+    </w:p>
+    <w:p>
+      <w:pPr>
+        <w:spacing w:after="0"/>
+        <w:ind w:left="720"/>
+        <w:rPr>
+          <w:b/>
+          <w:bCs/>
+        </w:rPr>
+      </w:pPr>
+      <w:r>
+        <w:rPr>
+          <w:b/>
+          <w:bCs/>
+        </w:rPr>
+        <w:t>CREATE TABLE lambda.batch_visitors_by_product (</w:t>
+      </w:r>
+    </w:p>
+    <w:p>
+      <w:pPr>
+        <w:spacing w:after="0"/>
+        <w:ind w:left="720"/>
+        <w:rPr>
+          <w:b/>
+          <w:bCs/>
+        </w:rPr>
+      </w:pPr>
+      <w:r>
+        <w:rPr>
+          <w:b/>
+          <w:bCs/>
+        </w:rPr>
+        <w:t xml:space="preserve">         product text,</w:t>
+      </w:r>
+    </w:p>
+    <w:p>
+      <w:pPr>
+        <w:spacing w:after="0"/>
+        <w:ind w:left="720"/>
+        <w:rPr>
+          <w:b/>
+          <w:bCs/>
+        </w:rPr>
+      </w:pPr>
+      <w:r>
+        <w:rPr>
+          <w:b/>
+          <w:bCs/>
+        </w:rPr>
+        <w:t xml:space="preserve">         timestamp_hour bigint,</w:t>
+      </w:r>
+    </w:p>
+    <w:p>
+      <w:pPr>
+        <w:spacing w:after="0"/>
+        <w:ind w:left="720"/>
+        <w:rPr>
+          <w:b/>
+          <w:bCs/>
+        </w:rPr>
+      </w:pPr>
+      <w:r>
+        <w:rPr>
+          <w:b/>
+          <w:bCs/>
+        </w:rPr>
+        <w:t xml:space="preserve">         unique_visitors bigint,</w:t>
+      </w:r>
+    </w:p>
+    <w:p>
+      <w:pPr>
+        <w:spacing w:after="0"/>
+        <w:ind w:left="720"/>
+        <w:rPr>
+          <w:b/>
+          <w:bCs/>
+        </w:rPr>
+      </w:pPr>
+      <w:r>
+        <w:rPr>
+          <w:b/>
+          <w:bCs/>
+        </w:rPr>
+        <w:t xml:space="preserve">         PRIMARY KEY (product, timestamp_hour)</w:t>
+      </w:r>
+    </w:p>
+    <w:p>
+      <w:pPr>
+        <w:spacing w:after="0"/>
+        <w:ind w:left="720"/>
+        <w:rPr>
+          <w:b/>
+          <w:bCs/>
+        </w:rPr>
+      </w:pPr>
+      <w:r>
+        <w:rPr>
+          <w:b/>
+          <w:bCs/>
+        </w:rPr>
+        <w:t>) WITH CLUSTERING ORDER BY (timestamp_hour DESC);</w:t>
+      </w:r>
+    </w:p>
+    <w:p>
+      <w:pPr>
+        <w:spacing w:after="0"/>
+        <w:rPr>
+          <w:b/>
+          <w:bCs/>
+        </w:rPr>
+      </w:pPr>
+    </w:p>
+    <w:p/>
+    <w:p>
+      <w:pPr>
+        <w:pStyle w:val="ListParagraph"/>
+      </w:pPr>
+    </w:p>
+    <w:p/>
+    <w:p/>
+    <w:p>
+      <w:r>
+        <w:lastRenderedPageBreak/>
+        <w:t>2. Add library references</w:t>
+      </w:r>
+    </w:p>
+    <w:p>
+      <w:pPr>
+        <w:shd w:val="clear" w:color="auto" w:fill="2B2B2B"/>
+        <w:tabs>
+          <w:tab w:val="left" w:pos="916"/>
+          <w:tab w:val="left" w:pos="1832"/>
+          <w:tab w:val="left" w:pos="2748"/>
+          <w:tab w:val="left" w:pos="3664"/>
+          <w:tab w:val="left" w:pos="4580"/>
+          <w:tab w:val="left" w:pos="5496"/>
+          <w:tab w:val="left" w:pos="6412"/>
+          <w:tab w:val="left" w:pos="7328"/>
+          <w:tab w:val="left" w:pos="8244"/>
+          <w:tab w:val="left" w:pos="9160"/>
+          <w:tab w:val="left" w:pos="10076"/>
+          <w:tab w:val="left" w:pos="10992"/>
+          <w:tab w:val="left" w:pos="11908"/>
+          <w:tab w:val="left" w:pos="12824"/>
+          <w:tab w:val="left" w:pos="13740"/>
+          <w:tab w:val="left" w:pos="14656"/>
+        </w:tabs>
+        <w:spacing w:after="0" w:line="240" w:lineRule="auto"/>
+        <w:rPr>
+          <w:rFonts w:ascii="Consolas" w:eastAsia="Times New Roman" w:hAnsi="Consolas" w:cs="Courier New"/>
+          <w:color w:val="6A8759"/>
+          <w:sz w:val="20"/>
+          <w:szCs w:val="20"/>
+        </w:rPr>
+      </w:pPr>
+      <w:r>
+        <w:rPr>
+          <w:rFonts w:ascii="Consolas" w:eastAsia="Times New Roman" w:hAnsi="Consolas" w:cs="Courier New"/>
+          <w:color w:val="808080"/>
+          <w:sz w:val="20"/>
+          <w:szCs w:val="20"/>
+        </w:rPr>
+        <w:t>//casssandra</w:t>
+      </w:r>
+      <w:r>
+        <w:rPr>
+          <w:rFonts w:ascii="Consolas" w:eastAsia="Times New Roman" w:hAnsi="Consolas" w:cs="Courier New"/>
+          <w:color w:val="808080"/>
+          <w:sz w:val="20"/>
+          <w:szCs w:val="20"/>
+        </w:rPr>
+        <w:br/>
+      </w:r>
+      <w:r>
+        <w:rPr>
+          <w:rFonts w:ascii="Consolas" w:eastAsia="Times New Roman" w:hAnsi="Consolas" w:cs="Courier New"/>
+          <w:color w:val="A9B7C6"/>
+          <w:sz w:val="20"/>
+          <w:szCs w:val="20"/>
+        </w:rPr>
+        <w:t xml:space="preserve">compile </w:t>
+      </w:r>
+      <w:r>
+        <w:rPr>
+          <w:rFonts w:ascii="Consolas" w:eastAsia="Times New Roman" w:hAnsi="Consolas" w:cs="Courier New"/>
+          <w:color w:val="6A8759"/>
+          <w:sz w:val="20"/>
+          <w:szCs w:val="20"/>
+        </w:rPr>
+        <w:t>'com.datastax.cassandra:cassandra-driver-core:3.8.0'</w:t>
+      </w:r>
+      <w:r>
+        <w:rPr>
+          <w:rFonts w:ascii="Consolas" w:eastAsia="Times New Roman" w:hAnsi="Consolas" w:cs="Courier New"/>
+          <w:color w:val="6A8759"/>
+          <w:sz w:val="20"/>
+          <w:szCs w:val="20"/>
+        </w:rPr>
+        <w:br/>
+      </w:r>
+      <w:r>
+        <w:rPr>
+          <w:rFonts w:ascii="Consolas" w:eastAsia="Times New Roman" w:hAnsi="Consolas" w:cs="Courier New"/>
+          <w:color w:val="A9B7C6"/>
+          <w:sz w:val="20"/>
+          <w:szCs w:val="20"/>
+        </w:rPr>
+        <w:t xml:space="preserve">compile </w:t>
+      </w:r>
+      <w:r>
+        <w:rPr>
+          <w:rFonts w:ascii="Consolas" w:eastAsia="Times New Roman" w:hAnsi="Consolas" w:cs="Courier New"/>
+          <w:color w:val="6A8759"/>
+          <w:sz w:val="20"/>
+          <w:szCs w:val="20"/>
+        </w:rPr>
+        <w:t>'com.datastax.spark:spark-cassandra-connector_2.12:2.4.3'</w:t>
+      </w:r>
+    </w:p>
+    <w:p/>
+    <w:p>
+      <w:r>
+        <w:t>3.Create new object for saving the data in Cassandra tables</w:t>
+      </w:r>
+    </w:p>
+    <w:p>
+      <w:r>
+        <w:rPr>
+          <w:noProof/>
+        </w:rPr>
+        <w:drawing>
+          <wp:inline distT="0" distB="0" distL="0" distR="0" wp14:anchorId="2B3631FD" wp14:editId="59287C5E">
+            <wp:extent cx="2695575" cy="447675"/>
+            <wp:effectExtent l="0" t="0" r="9525" b="9525"/>
+            <wp:docPr id="20" name="Picture 20"/>
+            <wp:cNvGraphicFramePr>
+              <a:graphicFrameLocks xmlns:a="http://schemas.openxmlformats.org/drawingml/2006/main" noChangeAspect="1"/>
+            </wp:cNvGraphicFramePr>
+            <a:graphic xmlns:a="http://schemas.openxmlformats.org/drawingml/2006/main">
+              <a:graphicData uri="http://schemas.openxmlformats.org/drawingml/2006/picture">
+                <pic:pic xmlns:pic="http://schemas.openxmlformats.org/drawingml/2006/picture">
+                  <pic:nvPicPr>
+                    <pic:cNvPr id="1" name=""/>
+                    <pic:cNvPicPr/>
+                  </pic:nvPicPr>
+                  <pic:blipFill>
+                    <a:blip r:embed="rId27"/>
+                    <a:stretch>
+                      <a:fillRect/>
+                    </a:stretch>
+                  </pic:blipFill>
+                  <pic:spPr>
+                    <a:xfrm>
+                      <a:off x="0" y="0"/>
+                      <a:ext cx="2695575" cy="447675"/>
+                    </a:xfrm>
+                    <a:prstGeom prst="rect">
+                      <a:avLst/>
+                    </a:prstGeom>
+                  </pic:spPr>
+                </pic:pic>
+              </a:graphicData>
+            </a:graphic>
+          </wp:inline>
+        </w:drawing>
+      </w:r>
+    </w:p>
+    <w:p>
+      <w:r>
+        <w:t>4.Specify Cassandra server details</w:t>
+      </w:r>
+    </w:p>
+    <w:p>
+      <w:r>
+        <w:t>5.start the Cassandra server</w:t>
+      </w:r>
+    </w:p>
+    <w:p>
+      <w:r>
+        <w:t>6.Run the kafka producer</w:t>
+      </w:r>
+    </w:p>
+    <w:p>
+      <w:r>
+        <w:rPr>
+          <w:noProof/>
+        </w:rPr>
+        <w:drawing>
+          <wp:inline distT="0" distB="0" distL="0" distR="0" wp14:anchorId="3BBCC76B" wp14:editId="543B1DF9">
+            <wp:extent cx="5848350" cy="1590675"/>
+            <wp:effectExtent l="0" t="0" r="0" b="9525"/>
+            <wp:docPr id="25" name="Picture 25"/>
+            <wp:cNvGraphicFramePr>
+              <a:graphicFrameLocks xmlns:a="http://schemas.openxmlformats.org/drawingml/2006/main" noChangeAspect="1"/>
+            </wp:cNvGraphicFramePr>
+            <a:graphic xmlns:a="http://schemas.openxmlformats.org/drawingml/2006/main">
+              <a:graphicData uri="http://schemas.openxmlformats.org/drawingml/2006/picture">
+                <pic:pic xmlns:pic="http://schemas.openxmlformats.org/drawingml/2006/picture">
+                  <pic:nvPicPr>
+                    <pic:cNvPr id="1" name=""/>
+                    <pic:cNvPicPr/>
+                  </pic:nvPicPr>
+                  <pic:blipFill>
+                    <a:blip r:embed="rId28"/>
+                    <a:stretch>
+                      <a:fillRect/>
+                    </a:stretch>
+                  </pic:blipFill>
+                  <pic:spPr>
+                    <a:xfrm>
+                      <a:off x="0" y="0"/>
+                      <a:ext cx="5848350" cy="1590675"/>
+                    </a:xfrm>
+                    <a:prstGeom prst="rect">
+                      <a:avLst/>
+                    </a:prstGeom>
+                  </pic:spPr>
+                </pic:pic>
+              </a:graphicData>
+            </a:graphic>
+          </wp:inline>
+        </w:drawing>
+      </w:r>
+    </w:p>
+    <w:p>
+      <w:r>
+        <w:t>7. Run spark streaming</w:t>
+      </w:r>
+    </w:p>
+    <w:p>
+      <w:r>
+        <w:t>8. data saved in Cassandra tables</w:t>
+      </w:r>
+    </w:p>
+    <w:p>
+      <w:r>
+        <w:rPr>
+          <w:noProof/>
+        </w:rPr>
+        <w:lastRenderedPageBreak/>
+        <w:drawing>
+          <wp:inline distT="0" distB="0" distL="0" distR="0" wp14:anchorId="241C85C0" wp14:editId="13AB76BD">
+            <wp:extent cx="5943600" cy="3790315"/>
+            <wp:effectExtent l="0" t="0" r="0" b="635"/>
+            <wp:docPr id="26" name="Picture 26"/>
+            <wp:cNvGraphicFramePr>
+              <a:graphicFrameLocks xmlns:a="http://schemas.openxmlformats.org/drawingml/2006/main" noChangeAspect="1"/>
+            </wp:cNvGraphicFramePr>
+            <a:graphic xmlns:a="http://schemas.openxmlformats.org/drawingml/2006/main">
+              <a:graphicData uri="http://schemas.openxmlformats.org/drawingml/2006/picture">
+                <pic:pic xmlns:pic="http://schemas.openxmlformats.org/drawingml/2006/picture">
+                  <pic:nvPicPr>
+                    <pic:cNvPr id="1" name=""/>
+                    <pic:cNvPicPr/>
+                  </pic:nvPicPr>
+                  <pic:blipFill>
+                    <a:blip r:embed="rId29"/>
+                    <a:stretch>
+                      <a:fillRect/>
+                    </a:stretch>
+                  </pic:blipFill>
+                  <pic:spPr>
+                    <a:xfrm>
+                      <a:off x="0" y="0"/>
+                      <a:ext cx="5943600" cy="3790315"/>
+                    </a:xfrm>
+                    <a:prstGeom prst="rect">
+                      <a:avLst/>
+                    </a:prstGeom>
+                  </pic:spPr>
+                </pic:pic>
+              </a:graphicData>
+            </a:graphic>
+          </wp:inline>
+        </w:drawing>
+      </w:r>
+    </w:p>
+    <w:p/>
+    <w:p/>
+    <w:p>
+      <w:pPr>
+        <w:rPr>
+          <w:sz w:val="24"/>
+          <w:szCs w:val="24"/>
+        </w:rPr>
+      </w:pPr>
+    </w:p>
+    <w:p/>
+    <w:p/>
+    <w:p>
+      <w:pPr>
         <w:spacing w:after="0"/>
         <w:rPr>
           <w:b/>
@@ -2541,9 +4196,9 @@
 <file path=word/numbering.xml><?xml version="1.0" encoding="utf-8"?>
 <w:numbering xmlns:wpc="http://schemas.microsoft.com/office/word/2010/wordprocessingCanvas" xmlns:cx="http://schemas.microsoft.com/office/drawing/2014/chartex" xmlns:cx1="http://schemas.microsoft.com/office/drawing/2015/9/8/chartex" xmlns:cx2="http://schemas.microsoft.com/office/drawing/2015/10/21/chartex" xmlns:cx3="http://schemas.microsoft.com/office/drawing/2016/5/9/chartex" xmlns:cx4="http://schemas.microsoft.com/office/drawing/2016/5/10/chartex" xmlns:cx5="http://schemas.microsoft.com/office/drawing/2016/5/11/chartex" xmlns:cx6="http://schemas.microsoft.com/office/drawing/2016/5/12/chartex" xmlns:cx7="http://schemas.microsoft.com/office/drawing/2016/5/13/chartex" xmlns:cx8="http://schemas.microsoft.com/office/drawing/2016/5/14/chartex" xmlns:mc="http://schemas.openxmlformats.org/markup-compatibility/2006" xmlns:aink="http://schemas.microsoft.com/office/drawing/2016/ink" xmlns:am3d="http://schemas.microsoft.com/office/drawing/2017/model3d" xmlns:o="urn:schemas-microsoft-com:office:office" xmlns:r="http://schemas.openxmlformats.org/officeDocument/2006/relationships" xmlns:m="http://schemas.openxmlformats.org/officeDocument/2006/math" xmlns:v="urn:schemas-microsoft-com:vml" xmlns:wp14="http://schemas.microsoft.com/office/word/2010/wordprocessingDrawing" xmlns:wp="http://schemas.openxmlformats.org/drawingml/2006/wordprocessingDrawing" xmlns:w10="urn:schemas-microsoft-com:office:word" xmlns:w="http://schemas.openxmlformats.org/wordprocessingml/2006/main" xmlns:w14="http://schemas.microsoft.com/office/word/2010/wordml" xmlns:w15="http://schemas.microsoft.com/office/word/2012/wordml" xmlns:w16cex="http://schemas.microsoft.com/office/word/2018/wordml/cex" xmlns:w16cid="http://schemas.microsoft.com/office/word/2016/wordml/cid" xmlns:w16="http://schemas.microsoft.com/office/word/2018/wordml" xmlns:w16se="http://schemas.microsoft.com/office/word/2015/wordml/symex" xmlns:wpg="http://schemas.microsoft.com/office/word/2010/wordprocessingGroup" xmlns:wpi="http://schemas.microsoft.com/office/word/2010/wordprocessingInk" xmlns:wne="http://schemas.microsoft.com/office/word/2006/wordml" xmlns:wps="http://schemas.microsoft.com/office/word/2010/wordprocessingShape" mc:Ignorable="w14 w15 w16se w16cid w16 w16cex wp14">
   <w:abstractNum w:abstractNumId="0" w15:restartNumberingAfterBreak="0">
-    <w:nsid w:val="33C435D3"/>
+    <w:nsid w:val="22914F57"/>
     <w:multiLevelType w:val="hybridMultilevel"/>
-    <w:tmpl w:val="1CFEAB06"/>
+    <w:tmpl w:val="5858935C"/>
     <w:lvl w:ilvl="0" w:tplc="0409000F">
       <w:start w:val="1"/>
       <w:numFmt w:val="decimal"/>
@@ -2630,6 +4285,184 @@
     </w:lvl>
   </w:abstractNum>
   <w:abstractNum w:abstractNumId="1" w15:restartNumberingAfterBreak="0">
+    <w:nsid w:val="33C435D3"/>
+    <w:multiLevelType w:val="hybridMultilevel"/>
+    <w:tmpl w:val="1CFEAB06"/>
+    <w:lvl w:ilvl="0" w:tplc="0409000F">
+      <w:start w:val="1"/>
+      <w:numFmt w:val="decimal"/>
+      <w:lvlText w:val="%1."/>
+      <w:lvlJc w:val="left"/>
+      <w:pPr>
+        <w:ind w:left="720" w:hanging="360"/>
+      </w:pPr>
+      <w:rPr>
+        <w:rFonts w:hint="default"/>
+      </w:rPr>
+    </w:lvl>
+    <w:lvl w:ilvl="1" w:tplc="04090019" w:tentative="1">
+      <w:start w:val="1"/>
+      <w:numFmt w:val="lowerLetter"/>
+      <w:lvlText w:val="%2."/>
+      <w:lvlJc w:val="left"/>
+      <w:pPr>
+        <w:ind w:left="1440" w:hanging="360"/>
+      </w:pPr>
+    </w:lvl>
+    <w:lvl w:ilvl="2" w:tplc="0409001B" w:tentative="1">
+      <w:start w:val="1"/>
+      <w:numFmt w:val="lowerRoman"/>
+      <w:lvlText w:val="%3."/>
+      <w:lvlJc w:val="right"/>
+      <w:pPr>
+        <w:ind w:left="2160" w:hanging="180"/>
+      </w:pPr>
+    </w:lvl>
+    <w:lvl w:ilvl="3" w:tplc="0409000F" w:tentative="1">
+      <w:start w:val="1"/>
+      <w:numFmt w:val="decimal"/>
+      <w:lvlText w:val="%4."/>
+      <w:lvlJc w:val="left"/>
+      <w:pPr>
+        <w:ind w:left="2880" w:hanging="360"/>
+      </w:pPr>
+    </w:lvl>
+    <w:lvl w:ilvl="4" w:tplc="04090019" w:tentative="1">
+      <w:start w:val="1"/>
+      <w:numFmt w:val="lowerLetter"/>
+      <w:lvlText w:val="%5."/>
+      <w:lvlJc w:val="left"/>
+      <w:pPr>
+        <w:ind w:left="3600" w:hanging="360"/>
+      </w:pPr>
+    </w:lvl>
+    <w:lvl w:ilvl="5" w:tplc="0409001B" w:tentative="1">
+      <w:start w:val="1"/>
+      <w:numFmt w:val="lowerRoman"/>
+      <w:lvlText w:val="%6."/>
+      <w:lvlJc w:val="right"/>
+      <w:pPr>
+        <w:ind w:left="4320" w:hanging="180"/>
+      </w:pPr>
+    </w:lvl>
+    <w:lvl w:ilvl="6" w:tplc="0409000F" w:tentative="1">
+      <w:start w:val="1"/>
+      <w:numFmt w:val="decimal"/>
+      <w:lvlText w:val="%7."/>
+      <w:lvlJc w:val="left"/>
+      <w:pPr>
+        <w:ind w:left="5040" w:hanging="360"/>
+      </w:pPr>
+    </w:lvl>
+    <w:lvl w:ilvl="7" w:tplc="04090019" w:tentative="1">
+      <w:start w:val="1"/>
+      <w:numFmt w:val="lowerLetter"/>
+      <w:lvlText w:val="%8."/>
+      <w:lvlJc w:val="left"/>
+      <w:pPr>
+        <w:ind w:left="5760" w:hanging="360"/>
+      </w:pPr>
+    </w:lvl>
+    <w:lvl w:ilvl="8" w:tplc="0409001B" w:tentative="1">
+      <w:start w:val="1"/>
+      <w:numFmt w:val="lowerRoman"/>
+      <w:lvlText w:val="%9."/>
+      <w:lvlJc w:val="right"/>
+      <w:pPr>
+        <w:ind w:left="6480" w:hanging="180"/>
+      </w:pPr>
+    </w:lvl>
+  </w:abstractNum>
+  <w:abstractNum w:abstractNumId="2" w15:restartNumberingAfterBreak="0">
+    <w:nsid w:val="51A1539F"/>
+    <w:multiLevelType w:val="hybridMultilevel"/>
+    <w:tmpl w:val="5C0476DE"/>
+    <w:lvl w:ilvl="0" w:tplc="04090011">
+      <w:start w:val="1"/>
+      <w:numFmt w:val="decimal"/>
+      <w:lvlText w:val="%1)"/>
+      <w:lvlJc w:val="left"/>
+      <w:pPr>
+        <w:ind w:left="720" w:hanging="360"/>
+      </w:pPr>
+      <w:rPr>
+        <w:rFonts w:hint="default"/>
+      </w:rPr>
+    </w:lvl>
+    <w:lvl w:ilvl="1" w:tplc="04090019">
+      <w:start w:val="1"/>
+      <w:numFmt w:val="lowerLetter"/>
+      <w:lvlText w:val="%2."/>
+      <w:lvlJc w:val="left"/>
+      <w:pPr>
+        <w:ind w:left="1440" w:hanging="360"/>
+      </w:pPr>
+    </w:lvl>
+    <w:lvl w:ilvl="2" w:tplc="0409001B" w:tentative="1">
+      <w:start w:val="1"/>
+      <w:numFmt w:val="lowerRoman"/>
+      <w:lvlText w:val="%3."/>
+      <w:lvlJc w:val="right"/>
+      <w:pPr>
+        <w:ind w:left="2160" w:hanging="180"/>
+      </w:pPr>
+    </w:lvl>
+    <w:lvl w:ilvl="3" w:tplc="0409000F" w:tentative="1">
+      <w:start w:val="1"/>
+      <w:numFmt w:val="decimal"/>
+      <w:lvlText w:val="%4."/>
+      <w:lvlJc w:val="left"/>
+      <w:pPr>
+        <w:ind w:left="2880" w:hanging="360"/>
+      </w:pPr>
+    </w:lvl>
+    <w:lvl w:ilvl="4" w:tplc="04090019" w:tentative="1">
+      <w:start w:val="1"/>
+      <w:numFmt w:val="lowerLetter"/>
+      <w:lvlText w:val="%5."/>
+      <w:lvlJc w:val="left"/>
+      <w:pPr>
+        <w:ind w:left="3600" w:hanging="360"/>
+      </w:pPr>
+    </w:lvl>
+    <w:lvl w:ilvl="5" w:tplc="0409001B" w:tentative="1">
+      <w:start w:val="1"/>
+      <w:numFmt w:val="lowerRoman"/>
+      <w:lvlText w:val="%6."/>
+      <w:lvlJc w:val="right"/>
+      <w:pPr>
+        <w:ind w:left="4320" w:hanging="180"/>
+      </w:pPr>
+    </w:lvl>
+    <w:lvl w:ilvl="6" w:tplc="0409000F" w:tentative="1">
+      <w:start w:val="1"/>
+      <w:numFmt w:val="decimal"/>
+      <w:lvlText w:val="%7."/>
+      <w:lvlJc w:val="left"/>
+      <w:pPr>
+        <w:ind w:left="5040" w:hanging="360"/>
+      </w:pPr>
+    </w:lvl>
+    <w:lvl w:ilvl="7" w:tplc="04090019" w:tentative="1">
+      <w:start w:val="1"/>
+      <w:numFmt w:val="lowerLetter"/>
+      <w:lvlText w:val="%8."/>
+      <w:lvlJc w:val="left"/>
+      <w:pPr>
+        <w:ind w:left="5760" w:hanging="360"/>
+      </w:pPr>
+    </w:lvl>
+    <w:lvl w:ilvl="8" w:tplc="0409001B" w:tentative="1">
+      <w:start w:val="1"/>
+      <w:numFmt w:val="lowerRoman"/>
+      <w:lvlText w:val="%9."/>
+      <w:lvlJc w:val="right"/>
+      <w:pPr>
+        <w:ind w:left="6480" w:hanging="180"/>
+      </w:pPr>
+    </w:lvl>
+  </w:abstractNum>
+  <w:abstractNum w:abstractNumId="3" w15:restartNumberingAfterBreak="0">
     <w:nsid w:val="53CC7E9F"/>
     <w:multiLevelType w:val="hybridMultilevel"/>
     <w:tmpl w:val="CF928D4C"/>
@@ -2743,9 +4576,15 @@
     </w:lvl>
   </w:abstractNum>
   <w:num w:numId="1">
+    <w:abstractNumId w:val="3"/>
+  </w:num>
+  <w:num w:numId="2">
     <w:abstractNumId w:val="1"/>
   </w:num>
-  <w:num w:numId="2">
+  <w:num w:numId="3">
+    <w:abstractNumId w:val="2"/>
+  </w:num>
+  <w:num w:numId="4">
     <w:abstractNumId w:val="0"/>
   </w:num>
 </w:numbering>
@@ -3188,6 +5027,54 @@
       <w:contextualSpacing/>
     </w:pPr>
   </w:style>
+  <w:style w:type="paragraph" w:styleId="HTMLPreformatted">
+    <w:name w:val="HTML Preformatted"/>
+    <w:basedOn w:val="Normal"/>
+    <w:link w:val="HTMLPreformattedChar"/>
+    <w:uiPriority w:val="99"/>
+    <w:semiHidden/>
+    <w:unhideWhenUsed/>
+    <w:rsid w:val="00C87DC7"/>
+    <w:pPr>
+      <w:tabs>
+        <w:tab w:val="left" w:pos="916"/>
+        <w:tab w:val="left" w:pos="1832"/>
+        <w:tab w:val="left" w:pos="2748"/>
+        <w:tab w:val="left" w:pos="3664"/>
+        <w:tab w:val="left" w:pos="4580"/>
+        <w:tab w:val="left" w:pos="5496"/>
+        <w:tab w:val="left" w:pos="6412"/>
+        <w:tab w:val="left" w:pos="7328"/>
+        <w:tab w:val="left" w:pos="8244"/>
+        <w:tab w:val="left" w:pos="9160"/>
+        <w:tab w:val="left" w:pos="10076"/>
+        <w:tab w:val="left" w:pos="10992"/>
+        <w:tab w:val="left" w:pos="11908"/>
+        <w:tab w:val="left" w:pos="12824"/>
+        <w:tab w:val="left" w:pos="13740"/>
+        <w:tab w:val="left" w:pos="14656"/>
+      </w:tabs>
+      <w:spacing w:after="0" w:line="240" w:lineRule="auto"/>
+    </w:pPr>
+    <w:rPr>
+      <w:rFonts w:ascii="Courier New" w:eastAsia="Times New Roman" w:hAnsi="Courier New" w:cs="Courier New"/>
+      <w:sz w:val="20"/>
+      <w:szCs w:val="20"/>
+    </w:rPr>
+  </w:style>
+  <w:style w:type="character" w:customStyle="1" w:styleId="HTMLPreformattedChar">
+    <w:name w:val="HTML Preformatted Char"/>
+    <w:basedOn w:val="DefaultParagraphFont"/>
+    <w:link w:val="HTMLPreformatted"/>
+    <w:uiPriority w:val="99"/>
+    <w:semiHidden/>
+    <w:rsid w:val="00C87DC7"/>
+    <w:rPr>
+      <w:rFonts w:ascii="Courier New" w:eastAsia="Times New Roman" w:hAnsi="Courier New" w:cs="Courier New"/>
+      <w:sz w:val="20"/>
+      <w:szCs w:val="20"/>
+    </w:rPr>
+  </w:style>
 </w:styles>
 </file>
 

</xml_diff>